<commit_message>
Trying with reformatted translation.
</commit_message>
<xml_diff>
--- a/sources/Vanderheyden_pGhent_47_prep.docx
+++ b/sources/Vanderheyden_pGhent_47_prep.docx
@@ -7798,8 +7798,47 @@
         <w:rPr>
           <w:i/>
           <w:iCs/>
-        </w:rPr>
-      </w:pPr>
+          <w:lang w:val="en-US"/>
+        </w:rPr>
+      </w:pPr>
+      <w:r>
+        <w:rPr>
+          <w:i/>
+          <w:iCs/>
+          <w:lang w:val="en-US"/>
+        </w:rPr>
+        <w:t>&lt;T=.</w:t>
+      </w:r>
+      <w:proofErr w:type="spellStart"/>
+      <w:r>
+        <w:rPr>
+          <w:i/>
+          <w:iCs/>
+          <w:lang w:val="en-US"/>
+        </w:rPr>
+        <w:t>en</w:t>
+      </w:r>
+      <w:proofErr w:type="spellEnd"/>
+    </w:p>
+    <w:p>
+      <w:pPr>
+        <w:pStyle w:val="Body"/>
+        <w:tabs>
+          <w:tab w:val="left" w:pos="567"/>
+        </w:tabs>
+        <w:rPr>
+          <w:i/>
+          <w:iCs/>
+        </w:rPr>
+      </w:pPr>
+      <w:r>
+        <w:rPr>
+          <w:i/>
+          <w:iCs/>
+          <w:lang w:val="en-US"/>
+        </w:rPr>
+        <w:t>&lt;=</w:t>
+      </w:r>
       <w:r>
         <w:rPr>
           <w:i/>
@@ -7925,6 +7964,7 @@
         <w:rPr>
           <w:i/>
           <w:iCs/>
+          <w:lang w:val="en-US"/>
         </w:rPr>
       </w:pPr>
       <w:r>
@@ -7966,6 +8006,49 @@
           <w:lang w:val="en-US"/>
         </w:rPr>
         <w:t>Diane and all his brothers.</w:t>
+      </w:r>
+    </w:p>
+    <w:p>
+      <w:pPr>
+        <w:pStyle w:val="Body"/>
+        <w:tabs>
+          <w:tab w:val="left" w:pos="567"/>
+        </w:tabs>
+        <w:ind w:left="1134" w:hanging="1134"/>
+        <w:rPr>
+          <w:i/>
+          <w:iCs/>
+          <w:lang w:val="en-US"/>
+        </w:rPr>
+      </w:pPr>
+      <w:r>
+        <w:rPr>
+          <w:i/>
+          <w:iCs/>
+          <w:lang w:val="en-US"/>
+        </w:rPr>
+        <w:t>=&gt;</w:t>
+      </w:r>
+    </w:p>
+    <w:p>
+      <w:pPr>
+        <w:pStyle w:val="Body"/>
+        <w:tabs>
+          <w:tab w:val="left" w:pos="567"/>
+        </w:tabs>
+        <w:ind w:left="1134" w:hanging="1134"/>
+        <w:rPr>
+          <w:i/>
+          <w:iCs/>
+        </w:rPr>
+      </w:pPr>
+      <w:r>
+        <w:rPr>
+          <w:i/>
+          <w:iCs/>
+          <w:lang w:val="en-US"/>
+        </w:rPr>
+        <w:t>=T&gt;</w:t>
       </w:r>
     </w:p>
     <w:p>
@@ -8411,6 +8494,7 @@
         <w:rPr>
           <w:lang w:val="en-US"/>
         </w:rPr>
+        <w:lastRenderedPageBreak/>
         <w:t>2-3</w:t>
       </w:r>
       <w:r>
@@ -8505,7 +8589,6 @@
           <w:rFonts w:ascii="IFAO-Grec Unicode" w:eastAsia="IFAO-Grec Unicode" w:hAnsi="IFAO-Grec Unicode" w:cs="IFAO-Grec Unicode"/>
           <w:lang w:val="en-US"/>
         </w:rPr>
-        <w:lastRenderedPageBreak/>
         <w:t xml:space="preserve">ⲡⲉⲧⲥϩⲁⲓ ⲛ </w:t>
       </w:r>
       <w:r>
@@ -9950,7 +10033,14 @@
         <w:rPr>
           <w:lang w:val="en-US"/>
         </w:rPr>
-        <w:t xml:space="preserve">: 119), or is the sender of this letter indeed talking about real camels as guessed in the </w:t>
+        <w:t xml:space="preserve">: 119), or is the sender of this </w:t>
+      </w:r>
+      <w:r>
+        <w:rPr>
+          <w:lang w:val="en-US"/>
+        </w:rPr>
+        <w:lastRenderedPageBreak/>
+        <w:t xml:space="preserve">letter indeed talking about real camels as guessed in the </w:t>
       </w:r>
       <w:r>
         <w:rPr>

</xml_diff>

<commit_message>
Touch article to trigger conversion.
</commit_message>
<xml_diff>
--- a/sources/Vanderheyden_pGhent_47_prep.docx
+++ b/sources/Vanderheyden_pGhent_47_prep.docx
@@ -12414,14 +12414,6 @@
         </w:rPr>
         <w:t xml:space="preserve"> Parisina 6) Paris.</w:t>
       </w:r>
-    </w:p>
-    <w:p>
-      <w:pPr>
-        <w:pStyle w:val="Body"/>
-        <w:tabs>
-          <w:tab w:val="left" w:pos="567"/>
-        </w:tabs>
-      </w:pPr>
     </w:p>
     <w:sectPr>
       <w:headerReference w:type="default" r:id="rId48"/>

</xml_diff>